<commit_message>
preprint -> outline & fix
</commit_message>
<xml_diff>
--- a/word/template.docx
+++ b/word/template.docx
@@ -149,7 +149,19 @@
         <w:ind w:firstLine="180"/>
       </w:pPr>
       <w:r>
-        <w:t xml:space="preserve">This template is prepared for your preparation of manuscript for Thesis Works Preprint. It is available in MS Word and LaTeX. It provides instructions: page layout, font style, </w:t>
+        <w:t xml:space="preserve">This template is prepared for your preparation of manuscript for Thesis Works </w:t>
+      </w:r>
+      <w:r>
+        <w:rPr>
+          <w:rFonts w:hint="eastAsia"/>
+        </w:rPr>
+        <w:t>o</w:t>
+      </w:r>
+      <w:r>
+        <w:t>utline</w:t>
+      </w:r>
+      <w:r>
+        <w:t xml:space="preserve">. It is available in MS Word and LaTeX. It provides instructions: page layout, font style, </w:t>
       </w:r>
       <w:r>
         <w:t xml:space="preserve">font </w:t>

</xml_diff>